<commit_message>
update edi3-regulatory specifications pages
</commit_message>
<xml_diff>
--- a/specs/edi3-regulatory/coo-update-v1/certificates/certificates-coo-update-v1.docx
+++ b/specs/edi3-regulatory/coo-update-v1/certificates/certificates-coo-update-v1.docx
@@ -180,46 +180,7 @@
         <w:t xml:space="preserve"> </w:t>
       </w:r>
       <w:r>
-        <w:drawing>
-          <wp:inline>
-            <wp:extent cx="704850" cy="190500"/>
-            <wp:effectExtent b="0" l="0" r="0" t="0"/>
-            <wp:docPr descr="draft" title="" id="1" name="Picture"/>
-            <a:graphic>
-              <a:graphicData uri="http://schemas.openxmlformats.org/drawingml/2006/picture">
-                <pic:pic>
-                  <pic:nvPicPr>
-                    <pic:cNvPr descr="//rfc.unprotocols.org/spec:2/COSS/raw.svg" id="0" name="Picture"/>
-                    <pic:cNvPicPr>
-                      <a:picLocks noChangeArrowheads="1" noChangeAspect="1"/>
-                    </pic:cNvPicPr>
-                  </pic:nvPicPr>
-                  <pic:blipFill>
-                    <a:blip r:embed="rId24"/>
-                    <a:stretch>
-                      <a:fillRect/>
-                    </a:stretch>
-                  </pic:blipFill>
-                  <pic:spPr bwMode="auto">
-                    <a:xfrm>
-                      <a:off x="0" y="0"/>
-                      <a:ext cx="704850" cy="190500"/>
-                    </a:xfrm>
-                    <a:prstGeom prst="rect">
-                      <a:avLst/>
-                    </a:prstGeom>
-                    <a:noFill/>
-                    <a:ln w="9525">
-                      <a:noFill/>
-                      <a:headEnd/>
-                      <a:tailEnd/>
-                    </a:ln>
-                  </pic:spPr>
-                </pic:pic>
-              </a:graphicData>
-            </a:graphic>
-          </wp:inline>
-        </w:drawing>
+        <w:t xml:space="preserve">draft</w:t>
       </w:r>
       <w:r>
         <w:t xml:space="preserve"> </w:t>
@@ -232,11 +193,11 @@
       <w:pPr>
         <w:pStyle w:val="Heading2"/>
       </w:pPr>
-      <w:bookmarkStart w:id="25" w:name="glossary"/>
+      <w:bookmarkStart w:id="24" w:name="glossary"/>
       <w:r>
         <w:t xml:space="preserve">Glossary</w:t>
       </w:r>
-      <w:bookmarkEnd w:id="25"/>
+      <w:bookmarkEnd w:id="24"/>
     </w:p>
     <w:tbl>
       <w:tblPr>
@@ -385,11 +346,11 @@
       <w:pPr>
         <w:pStyle w:val="Heading2"/>
       </w:pPr>
-      <w:bookmarkStart w:id="26" w:name="licence"/>
+      <w:bookmarkStart w:id="25" w:name="licence"/>
       <w:r>
         <w:t xml:space="preserve">Licence</w:t>
       </w:r>
-      <w:bookmarkEnd w:id="26"/>
+      <w:bookmarkEnd w:id="25"/>
     </w:p>
     <w:p>
       <w:pPr>
@@ -401,7 +362,7 @@
       <w:r>
         <w:t xml:space="preserve"> </w:t>
       </w:r>
-      <w:hyperlink r:id="rId27">
+      <w:hyperlink r:id="rId26">
         <w:r>
           <w:rPr>
             <w:rStyle w:val="Hyperlink"/>
@@ -425,11 +386,11 @@
       <w:pPr>
         <w:pStyle w:val="Heading2"/>
       </w:pPr>
-      <w:bookmarkStart w:id="28" w:name="change-process"/>
+      <w:bookmarkStart w:id="27" w:name="change-process"/>
       <w:r>
         <w:t xml:space="preserve">Change Process</w:t>
       </w:r>
-      <w:bookmarkEnd w:id="28"/>
+      <w:bookmarkEnd w:id="27"/>
     </w:p>
     <w:p>
       <w:pPr>
@@ -441,7 +402,7 @@
       <w:r>
         <w:t xml:space="preserve"> </w:t>
       </w:r>
-      <w:hyperlink r:id="rId29">
+      <w:hyperlink r:id="rId28">
         <w:r>
           <w:rPr>
             <w:rStyle w:val="Hyperlink"/>
@@ -460,11 +421,11 @@
       <w:pPr>
         <w:pStyle w:val="Heading2"/>
       </w:pPr>
-      <w:bookmarkStart w:id="30" w:name="language"/>
+      <w:bookmarkStart w:id="29" w:name="language"/>
       <w:r>
         <w:t xml:space="preserve">Language</w:t>
       </w:r>
-      <w:bookmarkEnd w:id="30"/>
+      <w:bookmarkEnd w:id="29"/>
     </w:p>
     <w:p>
       <w:pPr>
@@ -631,21 +592,21 @@
       <w:pPr>
         <w:pStyle w:val="Heading1"/>
       </w:pPr>
-      <w:bookmarkStart w:id="31" w:name="certificate-of-origin"/>
+      <w:bookmarkStart w:id="30" w:name="certificate-of-origin"/>
       <w:r>
         <w:t xml:space="preserve">Certificate Of Origin</w:t>
       </w:r>
-      <w:bookmarkEnd w:id="31"/>
+      <w:bookmarkEnd w:id="30"/>
     </w:p>
     <w:p>
       <w:pPr>
         <w:pStyle w:val="Heading2"/>
       </w:pPr>
-      <w:bookmarkStart w:id="32" w:name="data-model"/>
+      <w:bookmarkStart w:id="31" w:name="data-model"/>
       <w:r>
         <w:t xml:space="preserve">Data Model</w:t>
       </w:r>
-      <w:bookmarkEnd w:id="32"/>
+      <w:bookmarkEnd w:id="31"/>
     </w:p>
     <w:p>
       <w:pPr>
@@ -657,7 +618,7 @@
       <w:r>
         <w:t xml:space="preserve"> </w:t>
       </w:r>
-      <w:hyperlink r:id="rId33">
+      <w:hyperlink r:id="rId32">
         <w:r>
           <w:rPr>
             <w:rStyle w:val="Hyperlink"/>
@@ -686,7 +647,7 @@
                     </pic:cNvPicPr>
                   </pic:nvPicPr>
                   <pic:blipFill>
-                    <a:blip r:embed="rId34"/>
+                    <a:blip r:embed="rId33"/>
                     <a:stretch>
                       <a:fillRect/>
                     </a:stretch>
@@ -725,11 +686,11 @@
       <w:pPr>
         <w:pStyle w:val="Heading2"/>
       </w:pPr>
-      <w:bookmarkStart w:id="35" w:name="state-lifecycle"/>
+      <w:bookmarkStart w:id="34" w:name="state-lifecycle"/>
       <w:r>
         <w:t xml:space="preserve">State Lifecycle</w:t>
       </w:r>
-      <w:bookmarkEnd w:id="35"/>
+      <w:bookmarkEnd w:id="34"/>
     </w:p>
     <w:p>
       <w:pPr>
@@ -795,7 +756,7 @@
                     </pic:cNvPicPr>
                   </pic:nvPicPr>
                   <pic:blipFill>
-                    <a:blip r:embed="rId36"/>
+                    <a:blip r:embed="rId35"/>
                     <a:stretch>
                       <a:fillRect/>
                     </a:stretch>
@@ -834,11 +795,11 @@
       <w:pPr>
         <w:pStyle w:val="Heading2"/>
       </w:pPr>
-      <w:bookmarkStart w:id="37" w:name="api-specification"/>
+      <w:bookmarkStart w:id="36" w:name="api-specification"/>
       <w:r>
         <w:t xml:space="preserve">API Specification</w:t>
       </w:r>
-      <w:bookmarkEnd w:id="37"/>
+      <w:bookmarkEnd w:id="36"/>
     </w:p>
     <w:p>
       <w:pPr>
@@ -850,7 +811,7 @@
       <w:r>
         <w:t xml:space="preserve"> </w:t>
       </w:r>
-      <w:hyperlink r:id="rId38">
+      <w:hyperlink r:id="rId37">
         <w:r>
           <w:rPr>
             <w:rStyle w:val="Hyperlink"/>
@@ -867,7 +828,7 @@
       <w:r>
         <w:t xml:space="preserve"> </w:t>
       </w:r>
-      <w:hyperlink r:id="rId39">
+      <w:hyperlink r:id="rId38">
         <w:r>
           <w:rPr>
             <w:rStyle w:val="Hyperlink"/>
@@ -5135,11 +5096,11 @@
       <w:pPr>
         <w:pStyle w:val="Heading1"/>
       </w:pPr>
-      <w:bookmarkStart w:id="40" w:name="certificate-of-non-manipulation"/>
+      <w:bookmarkStart w:id="39" w:name="certificate-of-non-manipulation"/>
       <w:r>
         <w:t xml:space="preserve">Certificate of Non Manipulation</w:t>
       </w:r>
-      <w:bookmarkEnd w:id="40"/>
+      <w:bookmarkEnd w:id="39"/>
     </w:p>
     <w:p>
       <w:pPr>
@@ -5153,11 +5114,11 @@
       <w:pPr>
         <w:pStyle w:val="Heading1"/>
       </w:pPr>
-      <w:bookmarkStart w:id="41" w:name="related-material"/>
+      <w:bookmarkStart w:id="40" w:name="related-material"/>
       <w:r>
         <w:t xml:space="preserve">Related Material</w:t>
       </w:r>
-      <w:bookmarkEnd w:id="41"/>
+      <w:bookmarkEnd w:id="40"/>
     </w:p>
     <w:p>
       <w:pPr>
@@ -5167,7 +5128,7 @@
           <w:ilvl w:val="0"/>
         </w:numPr>
       </w:pPr>
-      <w:hyperlink r:id="rId42">
+      <w:hyperlink r:id="rId41">
         <w:r>
           <w:rPr>
             <w:rStyle w:val="Hyperlink"/>
@@ -5184,7 +5145,7 @@
           <w:ilvl w:val="0"/>
         </w:numPr>
       </w:pPr>
-      <w:hyperlink r:id="rId43">
+      <w:hyperlink r:id="rId42">
         <w:r>
           <w:rPr>
             <w:rStyle w:val="Hyperlink"/>
@@ -5201,7 +5162,7 @@
           <w:ilvl w:val="0"/>
         </w:numPr>
       </w:pPr>
-      <w:hyperlink r:id="rId44">
+      <w:hyperlink r:id="rId43">
         <w:r>
           <w:rPr>
             <w:rStyle w:val="Hyperlink"/>

</xml_diff>